<commit_message>
2nd Sumbmission Post Management Edited
</commit_message>
<xml_diff>
--- a/Progress_Report_1_145.docx
+++ b/Progress_Report_1_145.docx
@@ -368,10 +368,346 @@
         <w:lastRenderedPageBreak/>
         <w:t>Member 1 (IT20708276</w:t>
       </w:r>
+      <w:r>
+        <w:t>)</w:t>
+      </w:r>
+      <w:r>
+        <w:t xml:space="preserve"> – Post Management </w:t>
+      </w:r>
+    </w:p>
+    <w:p>
+      <w:pPr>
+        <w:pStyle w:val="ListParagraph"/>
+        <w:numPr>
+          <w:ilvl w:val="0"/>
+          <w:numId w:val="8"/>
+        </w:numPr>
+      </w:pPr>
+      <w:r>
+        <w:t xml:space="preserve">What they planned to do </w:t>
+      </w:r>
+      <w:r>
+        <w:t>for the two weeks.</w:t>
+      </w:r>
+    </w:p>
+    <w:p>
+      <w:pPr>
+        <w:pStyle w:val="ListParagraph"/>
+        <w:numPr>
+          <w:ilvl w:val="0"/>
+          <w:numId w:val="15"/>
+        </w:numPr>
+      </w:pPr>
+      <w:r>
+        <w:t>Creating the REST API including GET</w:t>
+      </w:r>
+      <w:r>
+        <w:t>,POST,PUT  and DELETE Mappings</w:t>
+      </w:r>
+    </w:p>
+    <w:p>
+      <w:pPr>
+        <w:pStyle w:val="ListParagraph"/>
+        <w:numPr>
+          <w:ilvl w:val="0"/>
+          <w:numId w:val="15"/>
+        </w:numPr>
+      </w:pPr>
+      <w:r>
+        <w:t xml:space="preserve">Drawing wireframes to </w:t>
+      </w:r>
+      <w:r>
+        <w:t>get a brief idea on</w:t>
+      </w:r>
+      <w:r>
+        <w:t xml:space="preserve"> </w:t>
+      </w:r>
+      <w:r>
+        <w:t>the representation of</w:t>
+      </w:r>
+      <w:r>
+        <w:t xml:space="preserve"> Post Management </w:t>
+      </w:r>
+      <w:r>
+        <w:t>User Interface</w:t>
+      </w:r>
+    </w:p>
+    <w:p>
+      <w:pPr>
+        <w:pStyle w:val="ListParagraph"/>
+        <w:numPr>
+          <w:ilvl w:val="0"/>
+          <w:numId w:val="15"/>
+        </w:numPr>
+      </w:pPr>
+      <w:r>
+        <w:t>Create the User Interface for relevant function using React</w:t>
+      </w:r>
+    </w:p>
+    <w:p>
+      <w:pPr>
+        <w:pStyle w:val="ListParagraph"/>
+        <w:numPr>
+          <w:ilvl w:val="0"/>
+          <w:numId w:val="15"/>
+        </w:numPr>
+      </w:pPr>
+      <w:r>
+        <w:t>Figure out how to create a server application that can receive HTTP multipart file uploads</w:t>
+      </w:r>
+    </w:p>
+    <w:p>
+      <w:pPr>
+        <w:pStyle w:val="ListParagraph"/>
+        <w:numPr>
+          <w:ilvl w:val="0"/>
+          <w:numId w:val="15"/>
+        </w:numPr>
+      </w:pPr>
+      <w:r>
+        <w:t xml:space="preserve"> How to connect Application to a cloud Storage</w:t>
+      </w:r>
+    </w:p>
+    <w:p>
+      <w:pPr>
+        <w:pStyle w:val="ListParagraph"/>
+        <w:numPr>
+          <w:ilvl w:val="0"/>
+          <w:numId w:val="15"/>
+        </w:numPr>
+      </w:pPr>
+      <w:r>
+        <w:t>Do weekly commits on submission to keep the group informed</w:t>
+      </w:r>
+    </w:p>
+    <w:p>
+      <w:pPr>
+        <w:pStyle w:val="ListParagraph"/>
+        <w:numPr>
+          <w:ilvl w:val="0"/>
+          <w:numId w:val="8"/>
+        </w:numPr>
+      </w:pPr>
+      <w:r>
+        <w:t>How much they have completed of the planned work</w:t>
+      </w:r>
+      <w:r>
+        <w:t>.</w:t>
+      </w:r>
+    </w:p>
+    <w:p>
+      <w:pPr>
+        <w:pStyle w:val="ListParagraph"/>
+        <w:numPr>
+          <w:ilvl w:val="0"/>
+          <w:numId w:val="16"/>
+        </w:numPr>
+      </w:pPr>
+      <w:r>
+        <w:t>Creat</w:t>
+      </w:r>
+      <w:r>
+        <w:t>ing the REST API including GET</w:t>
+      </w:r>
+      <w:r>
+        <w:t>, DELETE Mapping</w:t>
+      </w:r>
+    </w:p>
+    <w:p>
+      <w:pPr>
+        <w:pStyle w:val="ListParagraph"/>
+        <w:numPr>
+          <w:ilvl w:val="0"/>
+          <w:numId w:val="16"/>
+        </w:numPr>
+      </w:pPr>
+      <w:r>
+        <w:t>Create</w:t>
+      </w:r>
+      <w:r>
+        <w:t xml:space="preserve"> a brief wireframe on how the post component would be represented</w:t>
+      </w:r>
+    </w:p>
+    <w:p>
+      <w:pPr>
+        <w:pStyle w:val="ListParagraph"/>
+        <w:numPr>
+          <w:ilvl w:val="0"/>
+          <w:numId w:val="16"/>
+        </w:numPr>
+      </w:pPr>
+      <w:r>
+        <w:t xml:space="preserve">Weekly commits on initial Document and Progress Report 1 </w:t>
+      </w:r>
+    </w:p>
+    <w:p>
+      <w:pPr>
+        <w:pStyle w:val="ListParagraph"/>
+        <w:numPr>
+          <w:ilvl w:val="0"/>
+          <w:numId w:val="8"/>
+        </w:numPr>
+      </w:pPr>
+      <w:r>
+        <w:t>If they couldn't complete the planned amount of work, reasons for that.</w:t>
+      </w:r>
+    </w:p>
+    <w:p>
+      <w:pPr>
+        <w:pStyle w:val="ListParagraph"/>
+        <w:numPr>
+          <w:ilvl w:val="0"/>
+          <w:numId w:val="17"/>
+        </w:numPr>
+      </w:pPr>
+      <w:r>
+        <w:t>Since I couldn’t I was running into errors when working with the multipart files I couldn’t complete implementing all the react component regarding post management,</w:t>
+      </w:r>
+    </w:p>
+    <w:p>
+      <w:pPr>
+        <w:pStyle w:val="ListParagraph"/>
+        <w:numPr>
+          <w:ilvl w:val="0"/>
+          <w:numId w:val="17"/>
+        </w:numPr>
+      </w:pPr>
+      <w:r>
+        <w:t xml:space="preserve">Couldn’t manage to connect to a cloud storage because I had to research about the implementation </w:t>
+      </w:r>
+    </w:p>
+    <w:p>
+      <w:pPr>
+        <w:pStyle w:val="ListParagraph"/>
+        <w:numPr>
+          <w:ilvl w:val="0"/>
+          <w:numId w:val="17"/>
+        </w:numPr>
+      </w:pPr>
+      <w:r>
+        <w:t>Since the multipart file upload function is still on working progress couldn’t figure out the proper implementation to POST (used a String data type with NULL values in order to implement the GET and DELETE methods)</w:t>
+      </w:r>
+    </w:p>
+    <w:p>
+      <w:pPr>
+        <w:pStyle w:val="ListParagraph"/>
+        <w:numPr>
+          <w:ilvl w:val="0"/>
+          <w:numId w:val="8"/>
+        </w:numPr>
+      </w:pPr>
+      <w:r>
+        <w:t>Any difficulties, challenges they faced, and solutions found for these.</w:t>
+      </w:r>
+    </w:p>
+    <w:p>
+      <w:pPr>
+        <w:pStyle w:val="ListParagraph"/>
+        <w:numPr>
+          <w:ilvl w:val="0"/>
+          <w:numId w:val="18"/>
+        </w:numPr>
+      </w:pPr>
+      <w:r>
+        <w:t xml:space="preserve">Struggle faced when connecting the REST API to REACT front end </w:t>
+      </w:r>
+    </w:p>
+    <w:p>
+      <w:pPr>
+        <w:pStyle w:val="ListParagraph"/>
+        <w:ind w:left="1495"/>
+      </w:pPr>
+      <w:r>
+        <w:t>Solution:</w:t>
+      </w:r>
+    </w:p>
+    <w:p>
+      <w:pPr>
+        <w:pStyle w:val="ListParagraph"/>
+        <w:ind w:left="1495" w:firstLine="665"/>
+      </w:pPr>
+      <w:r>
+        <w:t>Managed</w:t>
+      </w:r>
+      <w:r>
+        <w:t xml:space="preserve"> connect using CORS requests</w:t>
+      </w:r>
+    </w:p>
+    <w:p>
+      <w:pPr>
+        <w:pStyle w:val="ListParagraph"/>
+        <w:numPr>
+          <w:ilvl w:val="0"/>
+          <w:numId w:val="18"/>
+        </w:numPr>
+      </w:pPr>
+      <w:r>
+        <w:t>Struggles with having an idea about the workflow of the application</w:t>
+      </w:r>
+    </w:p>
+    <w:p>
+      <w:pPr>
+        <w:pStyle w:val="ListParagraph"/>
+        <w:ind w:left="1495"/>
+      </w:pPr>
+      <w:r>
+        <w:t xml:space="preserve">Solution: </w:t>
+      </w:r>
+    </w:p>
+    <w:p>
+      <w:pPr>
+        <w:pStyle w:val="ListParagraph"/>
+        <w:ind w:left="1495" w:firstLine="665"/>
+      </w:pPr>
+      <w:r>
+        <w:t xml:space="preserve"> </w:t>
+      </w:r>
+      <w:r>
+        <w:t>We</w:t>
+      </w:r>
+      <w:r>
+        <w:t xml:space="preserve"> managed to resolve this by drawing the wireframe to figure out </w:t>
+      </w:r>
+      <w:r>
+        <w:t xml:space="preserve">the </w:t>
+      </w:r>
+      <w:r>
+        <w:t>connectivity among components</w:t>
+      </w:r>
+    </w:p>
+    <w:p>
+      <w:pPr>
+        <w:pStyle w:val="ListParagraph"/>
+        <w:numPr>
+          <w:ilvl w:val="0"/>
+          <w:numId w:val="18"/>
+        </w:numPr>
+      </w:pPr>
+      <w:r>
+        <w:t xml:space="preserve">Struggles with using one Git workflow. </w:t>
+      </w:r>
+    </w:p>
+    <w:p>
+      <w:pPr>
+        <w:pStyle w:val="ListParagraph"/>
+        <w:ind w:left="1495"/>
+      </w:pPr>
+      <w:r>
+        <w:t>Solution:</w:t>
+      </w:r>
+    </w:p>
+    <w:p>
+      <w:pPr>
+        <w:pStyle w:val="ListParagraph"/>
+        <w:ind w:left="1495" w:firstLine="665"/>
+      </w:pPr>
       <w:bookmarkStart w:id="0" w:name="_GoBack"/>
       <w:bookmarkEnd w:id="0"/>
       <w:r>
-        <w:t>)</w:t>
+        <w:t>De</w:t>
+      </w:r>
+      <w:r>
+        <w:t>cided upon using Github flow</w:t>
       </w:r>
     </w:p>
     <w:p>
@@ -383,7 +719,7 @@
         </w:numPr>
       </w:pPr>
       <w:r>
-        <w:t xml:space="preserve">What they planned to do </w:t>
+        <w:t xml:space="preserve">What they plan to do </w:t>
       </w:r>
       <w:r>
         <w:t>for the two weeks.</w:t>
@@ -394,14 +730,80 @@
         <w:pStyle w:val="ListParagraph"/>
         <w:numPr>
           <w:ilvl w:val="0"/>
+          <w:numId w:val="18"/>
+        </w:numPr>
+      </w:pPr>
+      <w:r>
+        <w:t>Work on the rest of the REST API methods</w:t>
+      </w:r>
+    </w:p>
+    <w:p>
+      <w:pPr>
+        <w:pStyle w:val="ListParagraph"/>
+        <w:numPr>
+          <w:ilvl w:val="0"/>
+          <w:numId w:val="18"/>
+        </w:numPr>
+      </w:pPr>
+      <w:r>
+        <w:t>Complete the REACT frontend to make it much more presentable and user-friendly</w:t>
+      </w:r>
+    </w:p>
+    <w:p>
+      <w:pPr>
+        <w:pStyle w:val="ListParagraph"/>
+        <w:numPr>
+          <w:ilvl w:val="0"/>
+          <w:numId w:val="18"/>
+        </w:numPr>
+      </w:pPr>
+      <w:r>
+        <w:t>Progressing on doing much frequent commits</w:t>
+      </w:r>
+    </w:p>
+    <w:p>
+      <w:pPr>
+        <w:pStyle w:val="ListParagraph"/>
+        <w:numPr>
+          <w:ilvl w:val="0"/>
+          <w:numId w:val="18"/>
+        </w:numPr>
+      </w:pPr>
+      <w:r>
+        <w:t xml:space="preserve">Finding ways on displaying the image/images on react front end </w:t>
+      </w:r>
+    </w:p>
+    <w:p>
+      <w:pPr>
+        <w:pStyle w:val="ListParagraph"/>
+        <w:numPr>
+          <w:ilvl w:val="0"/>
           <w:numId w:val="8"/>
         </w:numPr>
       </w:pPr>
       <w:r>
-        <w:t>How much they have completed of the planned work</w:t>
-      </w:r>
-      <w:r>
-        <w:t>.</w:t>
+        <w:t>Anything else important related to their part of the assignment</w:t>
+      </w:r>
+      <w:r>
+        <w:t xml:space="preserve"> (design changes etc.)</w:t>
+      </w:r>
+    </w:p>
+    <w:p>
+      <w:pPr>
+        <w:pStyle w:val="ListParagraph"/>
+        <w:numPr>
+          <w:ilvl w:val="0"/>
+          <w:numId w:val="19"/>
+        </w:numPr>
+      </w:pPr>
+      <w:r>
+        <w:t>Currently</w:t>
+      </w:r>
+      <w:r>
+        <w:t xml:space="preserve"> implemented </w:t>
+      </w:r>
+      <w:r>
+        <w:t>the user post array into a table in the front end , which is planned to be changed once I figure out the multipart file upload</w:t>
       </w:r>
     </w:p>
     <w:p>
@@ -413,68 +815,30 @@
         </w:numPr>
       </w:pPr>
       <w:r>
-        <w:t>If they couldn't complete the planned amount of work, reasons for that.</w:t>
-      </w:r>
-    </w:p>
-    <w:p>
-      <w:pPr>
-        <w:pStyle w:val="ListParagraph"/>
-        <w:numPr>
-          <w:ilvl w:val="0"/>
-          <w:numId w:val="8"/>
-        </w:numPr>
-      </w:pPr>
-      <w:r>
-        <w:t>Any difficulties, challenges they faced, and solutions found for these.</w:t>
-      </w:r>
-    </w:p>
-    <w:p>
-      <w:pPr>
-        <w:pStyle w:val="ListParagraph"/>
-        <w:numPr>
-          <w:ilvl w:val="0"/>
-          <w:numId w:val="8"/>
-        </w:numPr>
-      </w:pPr>
-      <w:r>
-        <w:t xml:space="preserve">What they plan to do </w:t>
-      </w:r>
-      <w:r>
-        <w:t>for the two weeks.</w:t>
-      </w:r>
-    </w:p>
-    <w:p>
-      <w:pPr>
-        <w:pStyle w:val="ListParagraph"/>
-        <w:numPr>
-          <w:ilvl w:val="0"/>
-          <w:numId w:val="8"/>
-        </w:numPr>
-      </w:pPr>
-      <w:r>
-        <w:t>Anything else important related to their part of the assignment</w:t>
-      </w:r>
-      <w:r>
-        <w:t xml:space="preserve"> (design changes etc.)</w:t>
-      </w:r>
-    </w:p>
-    <w:p>
-      <w:pPr>
-        <w:pStyle w:val="ListParagraph"/>
-        <w:numPr>
-          <w:ilvl w:val="0"/>
-          <w:numId w:val="8"/>
-        </w:numPr>
-      </w:pPr>
-      <w:r>
         <w:t>Anything else as specified in the assignment document.</w:t>
       </w:r>
     </w:p>
     <w:p>
       <w:pPr>
+        <w:pStyle w:val="ListParagraph"/>
+        <w:numPr>
+          <w:ilvl w:val="0"/>
+          <w:numId w:val="19"/>
+        </w:numPr>
+      </w:pPr>
+      <w:r>
+        <w:t xml:space="preserve">Plans to connect </w:t>
+      </w:r>
+      <w:r>
+        <w:t>all the components together</w:t>
+      </w:r>
+    </w:p>
+    <w:p>
+      <w:pPr>
         <w:pStyle w:val="Heading1"/>
       </w:pPr>
       <w:r>
+        <w:lastRenderedPageBreak/>
         <w:t>Member 2 (ITXX XXX XX)</w:t>
       </w:r>
     </w:p>
@@ -1052,7 +1416,7 @@
         <w:ind w:left="720" w:hanging="360"/>
       </w:pPr>
     </w:lvl>
-    <w:lvl w:ilvl="1" w:tentative="1">
+    <w:lvl w:ilvl="1">
       <w:start w:val="1"/>
       <w:numFmt w:val="decimal"/>
       <w:lvlText w:val="%2."/>
@@ -1376,6 +1740,119 @@
     </w:lvl>
   </w:abstractNum>
   <w:abstractNum w:abstractNumId="5">
+    <w:nsid w:val="39D312D5"/>
+    <w:multiLevelType w:val="hybridMultilevel"/>
+    <w:tmpl w:val="5FF84794"/>
+    <w:lvl w:ilvl="0" w:tplc="08090001">
+      <w:start w:val="1"/>
+      <w:numFmt w:val="bullet"/>
+      <w:lvlText w:val=""/>
+      <w:lvlJc w:val="left"/>
+      <w:pPr>
+        <w:ind w:left="1353" w:hanging="360"/>
+      </w:pPr>
+      <w:rPr>
+        <w:rFonts w:ascii="Symbol" w:hAnsi="Symbol" w:hint="default"/>
+      </w:rPr>
+    </w:lvl>
+    <w:lvl w:ilvl="1" w:tplc="08090003" w:tentative="1">
+      <w:start w:val="1"/>
+      <w:numFmt w:val="bullet"/>
+      <w:lvlText w:val="o"/>
+      <w:lvlJc w:val="left"/>
+      <w:pPr>
+        <w:ind w:left="2073" w:hanging="360"/>
+      </w:pPr>
+      <w:rPr>
+        <w:rFonts w:ascii="Courier New" w:hAnsi="Courier New" w:cs="Courier New" w:hint="default"/>
+      </w:rPr>
+    </w:lvl>
+    <w:lvl w:ilvl="2" w:tplc="08090005" w:tentative="1">
+      <w:start w:val="1"/>
+      <w:numFmt w:val="bullet"/>
+      <w:lvlText w:val=""/>
+      <w:lvlJc w:val="left"/>
+      <w:pPr>
+        <w:ind w:left="2793" w:hanging="360"/>
+      </w:pPr>
+      <w:rPr>
+        <w:rFonts w:ascii="Wingdings" w:hAnsi="Wingdings" w:hint="default"/>
+      </w:rPr>
+    </w:lvl>
+    <w:lvl w:ilvl="3" w:tplc="08090001" w:tentative="1">
+      <w:start w:val="1"/>
+      <w:numFmt w:val="bullet"/>
+      <w:lvlText w:val=""/>
+      <w:lvlJc w:val="left"/>
+      <w:pPr>
+        <w:ind w:left="3513" w:hanging="360"/>
+      </w:pPr>
+      <w:rPr>
+        <w:rFonts w:ascii="Symbol" w:hAnsi="Symbol" w:hint="default"/>
+      </w:rPr>
+    </w:lvl>
+    <w:lvl w:ilvl="4" w:tplc="08090003" w:tentative="1">
+      <w:start w:val="1"/>
+      <w:numFmt w:val="bullet"/>
+      <w:lvlText w:val="o"/>
+      <w:lvlJc w:val="left"/>
+      <w:pPr>
+        <w:ind w:left="4233" w:hanging="360"/>
+      </w:pPr>
+      <w:rPr>
+        <w:rFonts w:ascii="Courier New" w:hAnsi="Courier New" w:cs="Courier New" w:hint="default"/>
+      </w:rPr>
+    </w:lvl>
+    <w:lvl w:ilvl="5" w:tplc="08090005" w:tentative="1">
+      <w:start w:val="1"/>
+      <w:numFmt w:val="bullet"/>
+      <w:lvlText w:val=""/>
+      <w:lvlJc w:val="left"/>
+      <w:pPr>
+        <w:ind w:left="4953" w:hanging="360"/>
+      </w:pPr>
+      <w:rPr>
+        <w:rFonts w:ascii="Wingdings" w:hAnsi="Wingdings" w:hint="default"/>
+      </w:rPr>
+    </w:lvl>
+    <w:lvl w:ilvl="6" w:tplc="08090001" w:tentative="1">
+      <w:start w:val="1"/>
+      <w:numFmt w:val="bullet"/>
+      <w:lvlText w:val=""/>
+      <w:lvlJc w:val="left"/>
+      <w:pPr>
+        <w:ind w:left="5673" w:hanging="360"/>
+      </w:pPr>
+      <w:rPr>
+        <w:rFonts w:ascii="Symbol" w:hAnsi="Symbol" w:hint="default"/>
+      </w:rPr>
+    </w:lvl>
+    <w:lvl w:ilvl="7" w:tplc="08090003" w:tentative="1">
+      <w:start w:val="1"/>
+      <w:numFmt w:val="bullet"/>
+      <w:lvlText w:val="o"/>
+      <w:lvlJc w:val="left"/>
+      <w:pPr>
+        <w:ind w:left="6393" w:hanging="360"/>
+      </w:pPr>
+      <w:rPr>
+        <w:rFonts w:ascii="Courier New" w:hAnsi="Courier New" w:cs="Courier New" w:hint="default"/>
+      </w:rPr>
+    </w:lvl>
+    <w:lvl w:ilvl="8" w:tplc="08090005" w:tentative="1">
+      <w:start w:val="1"/>
+      <w:numFmt w:val="bullet"/>
+      <w:lvlText w:val=""/>
+      <w:lvlJc w:val="left"/>
+      <w:pPr>
+        <w:ind w:left="7113" w:hanging="360"/>
+      </w:pPr>
+      <w:rPr>
+        <w:rFonts w:ascii="Wingdings" w:hAnsi="Wingdings" w:hint="default"/>
+      </w:rPr>
+    </w:lvl>
+  </w:abstractNum>
+  <w:abstractNum w:abstractNumId="6">
     <w:nsid w:val="4EDD2AD7"/>
     <w:multiLevelType w:val="multilevel"/>
     <w:tmpl w:val="646ABEE6"/>
@@ -1488,7 +1965,120 @@
       </w:pPr>
     </w:lvl>
   </w:abstractNum>
-  <w:abstractNum w:abstractNumId="6">
+  <w:abstractNum w:abstractNumId="7">
+    <w:nsid w:val="4F983170"/>
+    <w:multiLevelType w:val="hybridMultilevel"/>
+    <w:tmpl w:val="FF6EBD4C"/>
+    <w:lvl w:ilvl="0" w:tplc="08090001">
+      <w:start w:val="1"/>
+      <w:numFmt w:val="bullet"/>
+      <w:lvlText w:val=""/>
+      <w:lvlJc w:val="left"/>
+      <w:pPr>
+        <w:ind w:left="1440" w:hanging="360"/>
+      </w:pPr>
+      <w:rPr>
+        <w:rFonts w:ascii="Symbol" w:hAnsi="Symbol" w:hint="default"/>
+      </w:rPr>
+    </w:lvl>
+    <w:lvl w:ilvl="1" w:tplc="08090003" w:tentative="1">
+      <w:start w:val="1"/>
+      <w:numFmt w:val="bullet"/>
+      <w:lvlText w:val="o"/>
+      <w:lvlJc w:val="left"/>
+      <w:pPr>
+        <w:ind w:left="2160" w:hanging="360"/>
+      </w:pPr>
+      <w:rPr>
+        <w:rFonts w:ascii="Courier New" w:hAnsi="Courier New" w:cs="Courier New" w:hint="default"/>
+      </w:rPr>
+    </w:lvl>
+    <w:lvl w:ilvl="2" w:tplc="08090005" w:tentative="1">
+      <w:start w:val="1"/>
+      <w:numFmt w:val="bullet"/>
+      <w:lvlText w:val=""/>
+      <w:lvlJc w:val="left"/>
+      <w:pPr>
+        <w:ind w:left="2880" w:hanging="360"/>
+      </w:pPr>
+      <w:rPr>
+        <w:rFonts w:ascii="Wingdings" w:hAnsi="Wingdings" w:hint="default"/>
+      </w:rPr>
+    </w:lvl>
+    <w:lvl w:ilvl="3" w:tplc="08090001" w:tentative="1">
+      <w:start w:val="1"/>
+      <w:numFmt w:val="bullet"/>
+      <w:lvlText w:val=""/>
+      <w:lvlJc w:val="left"/>
+      <w:pPr>
+        <w:ind w:left="3600" w:hanging="360"/>
+      </w:pPr>
+      <w:rPr>
+        <w:rFonts w:ascii="Symbol" w:hAnsi="Symbol" w:hint="default"/>
+      </w:rPr>
+    </w:lvl>
+    <w:lvl w:ilvl="4" w:tplc="08090003" w:tentative="1">
+      <w:start w:val="1"/>
+      <w:numFmt w:val="bullet"/>
+      <w:lvlText w:val="o"/>
+      <w:lvlJc w:val="left"/>
+      <w:pPr>
+        <w:ind w:left="4320" w:hanging="360"/>
+      </w:pPr>
+      <w:rPr>
+        <w:rFonts w:ascii="Courier New" w:hAnsi="Courier New" w:cs="Courier New" w:hint="default"/>
+      </w:rPr>
+    </w:lvl>
+    <w:lvl w:ilvl="5" w:tplc="08090005" w:tentative="1">
+      <w:start w:val="1"/>
+      <w:numFmt w:val="bullet"/>
+      <w:lvlText w:val=""/>
+      <w:lvlJc w:val="left"/>
+      <w:pPr>
+        <w:ind w:left="5040" w:hanging="360"/>
+      </w:pPr>
+      <w:rPr>
+        <w:rFonts w:ascii="Wingdings" w:hAnsi="Wingdings" w:hint="default"/>
+      </w:rPr>
+    </w:lvl>
+    <w:lvl w:ilvl="6" w:tplc="08090001" w:tentative="1">
+      <w:start w:val="1"/>
+      <w:numFmt w:val="bullet"/>
+      <w:lvlText w:val=""/>
+      <w:lvlJc w:val="left"/>
+      <w:pPr>
+        <w:ind w:left="5760" w:hanging="360"/>
+      </w:pPr>
+      <w:rPr>
+        <w:rFonts w:ascii="Symbol" w:hAnsi="Symbol" w:hint="default"/>
+      </w:rPr>
+    </w:lvl>
+    <w:lvl w:ilvl="7" w:tplc="08090003" w:tentative="1">
+      <w:start w:val="1"/>
+      <w:numFmt w:val="bullet"/>
+      <w:lvlText w:val="o"/>
+      <w:lvlJc w:val="left"/>
+      <w:pPr>
+        <w:ind w:left="6480" w:hanging="360"/>
+      </w:pPr>
+      <w:rPr>
+        <w:rFonts w:ascii="Courier New" w:hAnsi="Courier New" w:cs="Courier New" w:hint="default"/>
+      </w:rPr>
+    </w:lvl>
+    <w:lvl w:ilvl="8" w:tplc="08090005" w:tentative="1">
+      <w:start w:val="1"/>
+      <w:numFmt w:val="bullet"/>
+      <w:lvlText w:val=""/>
+      <w:lvlJc w:val="left"/>
+      <w:pPr>
+        <w:ind w:left="7200" w:hanging="360"/>
+      </w:pPr>
+      <w:rPr>
+        <w:rFonts w:ascii="Wingdings" w:hAnsi="Wingdings" w:hint="default"/>
+      </w:rPr>
+    </w:lvl>
+  </w:abstractNum>
+  <w:abstractNum w:abstractNumId="8">
     <w:nsid w:val="5384494D"/>
     <w:multiLevelType w:val="multilevel"/>
     <w:tmpl w:val="646ABEE6"/>
@@ -1601,7 +2191,7 @@
       </w:pPr>
     </w:lvl>
   </w:abstractNum>
-  <w:abstractNum w:abstractNumId="7">
+  <w:abstractNum w:abstractNumId="9">
     <w:nsid w:val="55B958B9"/>
     <w:multiLevelType w:val="hybridMultilevel"/>
     <w:tmpl w:val="F894E686"/>
@@ -1714,7 +2304,7 @@
       </w:rPr>
     </w:lvl>
   </w:abstractNum>
-  <w:abstractNum w:abstractNumId="8">
+  <w:abstractNum w:abstractNumId="10">
     <w:nsid w:val="5AE5398C"/>
     <w:multiLevelType w:val="multilevel"/>
     <w:tmpl w:val="646ABEE6"/>
@@ -1827,7 +2417,346 @@
       </w:pPr>
     </w:lvl>
   </w:abstractNum>
-  <w:abstractNum w:abstractNumId="9">
+  <w:abstractNum w:abstractNumId="11">
+    <w:nsid w:val="5F087C71"/>
+    <w:multiLevelType w:val="hybridMultilevel"/>
+    <w:tmpl w:val="C5666230"/>
+    <w:lvl w:ilvl="0" w:tplc="08090001">
+      <w:start w:val="1"/>
+      <w:numFmt w:val="bullet"/>
+      <w:lvlText w:val=""/>
+      <w:lvlJc w:val="left"/>
+      <w:pPr>
+        <w:ind w:left="1495" w:hanging="360"/>
+      </w:pPr>
+      <w:rPr>
+        <w:rFonts w:ascii="Symbol" w:hAnsi="Symbol" w:hint="default"/>
+      </w:rPr>
+    </w:lvl>
+    <w:lvl w:ilvl="1" w:tplc="08090003" w:tentative="1">
+      <w:start w:val="1"/>
+      <w:numFmt w:val="bullet"/>
+      <w:lvlText w:val="o"/>
+      <w:lvlJc w:val="left"/>
+      <w:pPr>
+        <w:ind w:left="2215" w:hanging="360"/>
+      </w:pPr>
+      <w:rPr>
+        <w:rFonts w:ascii="Courier New" w:hAnsi="Courier New" w:cs="Courier New" w:hint="default"/>
+      </w:rPr>
+    </w:lvl>
+    <w:lvl w:ilvl="2" w:tplc="08090005" w:tentative="1">
+      <w:start w:val="1"/>
+      <w:numFmt w:val="bullet"/>
+      <w:lvlText w:val=""/>
+      <w:lvlJc w:val="left"/>
+      <w:pPr>
+        <w:ind w:left="2935" w:hanging="360"/>
+      </w:pPr>
+      <w:rPr>
+        <w:rFonts w:ascii="Wingdings" w:hAnsi="Wingdings" w:hint="default"/>
+      </w:rPr>
+    </w:lvl>
+    <w:lvl w:ilvl="3" w:tplc="08090001" w:tentative="1">
+      <w:start w:val="1"/>
+      <w:numFmt w:val="bullet"/>
+      <w:lvlText w:val=""/>
+      <w:lvlJc w:val="left"/>
+      <w:pPr>
+        <w:ind w:left="3655" w:hanging="360"/>
+      </w:pPr>
+      <w:rPr>
+        <w:rFonts w:ascii="Symbol" w:hAnsi="Symbol" w:hint="default"/>
+      </w:rPr>
+    </w:lvl>
+    <w:lvl w:ilvl="4" w:tplc="08090003" w:tentative="1">
+      <w:start w:val="1"/>
+      <w:numFmt w:val="bullet"/>
+      <w:lvlText w:val="o"/>
+      <w:lvlJc w:val="left"/>
+      <w:pPr>
+        <w:ind w:left="4375" w:hanging="360"/>
+      </w:pPr>
+      <w:rPr>
+        <w:rFonts w:ascii="Courier New" w:hAnsi="Courier New" w:cs="Courier New" w:hint="default"/>
+      </w:rPr>
+    </w:lvl>
+    <w:lvl w:ilvl="5" w:tplc="08090005" w:tentative="1">
+      <w:start w:val="1"/>
+      <w:numFmt w:val="bullet"/>
+      <w:lvlText w:val=""/>
+      <w:lvlJc w:val="left"/>
+      <w:pPr>
+        <w:ind w:left="5095" w:hanging="360"/>
+      </w:pPr>
+      <w:rPr>
+        <w:rFonts w:ascii="Wingdings" w:hAnsi="Wingdings" w:hint="default"/>
+      </w:rPr>
+    </w:lvl>
+    <w:lvl w:ilvl="6" w:tplc="08090001" w:tentative="1">
+      <w:start w:val="1"/>
+      <w:numFmt w:val="bullet"/>
+      <w:lvlText w:val=""/>
+      <w:lvlJc w:val="left"/>
+      <w:pPr>
+        <w:ind w:left="5815" w:hanging="360"/>
+      </w:pPr>
+      <w:rPr>
+        <w:rFonts w:ascii="Symbol" w:hAnsi="Symbol" w:hint="default"/>
+      </w:rPr>
+    </w:lvl>
+    <w:lvl w:ilvl="7" w:tplc="08090003" w:tentative="1">
+      <w:start w:val="1"/>
+      <w:numFmt w:val="bullet"/>
+      <w:lvlText w:val="o"/>
+      <w:lvlJc w:val="left"/>
+      <w:pPr>
+        <w:ind w:left="6535" w:hanging="360"/>
+      </w:pPr>
+      <w:rPr>
+        <w:rFonts w:ascii="Courier New" w:hAnsi="Courier New" w:cs="Courier New" w:hint="default"/>
+      </w:rPr>
+    </w:lvl>
+    <w:lvl w:ilvl="8" w:tplc="08090005" w:tentative="1">
+      <w:start w:val="1"/>
+      <w:numFmt w:val="bullet"/>
+      <w:lvlText w:val=""/>
+      <w:lvlJc w:val="left"/>
+      <w:pPr>
+        <w:ind w:left="7255" w:hanging="360"/>
+      </w:pPr>
+      <w:rPr>
+        <w:rFonts w:ascii="Wingdings" w:hAnsi="Wingdings" w:hint="default"/>
+      </w:rPr>
+    </w:lvl>
+  </w:abstractNum>
+  <w:abstractNum w:abstractNumId="12">
+    <w:nsid w:val="61A9560A"/>
+    <w:multiLevelType w:val="hybridMultilevel"/>
+    <w:tmpl w:val="23BAE2B6"/>
+    <w:lvl w:ilvl="0" w:tplc="08090001">
+      <w:start w:val="1"/>
+      <w:numFmt w:val="bullet"/>
+      <w:lvlText w:val=""/>
+      <w:lvlJc w:val="left"/>
+      <w:pPr>
+        <w:ind w:left="1353" w:hanging="360"/>
+      </w:pPr>
+      <w:rPr>
+        <w:rFonts w:ascii="Symbol" w:hAnsi="Symbol" w:hint="default"/>
+      </w:rPr>
+    </w:lvl>
+    <w:lvl w:ilvl="1" w:tplc="08090003" w:tentative="1">
+      <w:start w:val="1"/>
+      <w:numFmt w:val="bullet"/>
+      <w:lvlText w:val="o"/>
+      <w:lvlJc w:val="left"/>
+      <w:pPr>
+        <w:ind w:left="2073" w:hanging="360"/>
+      </w:pPr>
+      <w:rPr>
+        <w:rFonts w:ascii="Courier New" w:hAnsi="Courier New" w:cs="Courier New" w:hint="default"/>
+      </w:rPr>
+    </w:lvl>
+    <w:lvl w:ilvl="2" w:tplc="08090005" w:tentative="1">
+      <w:start w:val="1"/>
+      <w:numFmt w:val="bullet"/>
+      <w:lvlText w:val=""/>
+      <w:lvlJc w:val="left"/>
+      <w:pPr>
+        <w:ind w:left="2793" w:hanging="360"/>
+      </w:pPr>
+      <w:rPr>
+        <w:rFonts w:ascii="Wingdings" w:hAnsi="Wingdings" w:hint="default"/>
+      </w:rPr>
+    </w:lvl>
+    <w:lvl w:ilvl="3" w:tplc="08090001" w:tentative="1">
+      <w:start w:val="1"/>
+      <w:numFmt w:val="bullet"/>
+      <w:lvlText w:val=""/>
+      <w:lvlJc w:val="left"/>
+      <w:pPr>
+        <w:ind w:left="3513" w:hanging="360"/>
+      </w:pPr>
+      <w:rPr>
+        <w:rFonts w:ascii="Symbol" w:hAnsi="Symbol" w:hint="default"/>
+      </w:rPr>
+    </w:lvl>
+    <w:lvl w:ilvl="4" w:tplc="08090003" w:tentative="1">
+      <w:start w:val="1"/>
+      <w:numFmt w:val="bullet"/>
+      <w:lvlText w:val="o"/>
+      <w:lvlJc w:val="left"/>
+      <w:pPr>
+        <w:ind w:left="4233" w:hanging="360"/>
+      </w:pPr>
+      <w:rPr>
+        <w:rFonts w:ascii="Courier New" w:hAnsi="Courier New" w:cs="Courier New" w:hint="default"/>
+      </w:rPr>
+    </w:lvl>
+    <w:lvl w:ilvl="5" w:tplc="08090005" w:tentative="1">
+      <w:start w:val="1"/>
+      <w:numFmt w:val="bullet"/>
+      <w:lvlText w:val=""/>
+      <w:lvlJc w:val="left"/>
+      <w:pPr>
+        <w:ind w:left="4953" w:hanging="360"/>
+      </w:pPr>
+      <w:rPr>
+        <w:rFonts w:ascii="Wingdings" w:hAnsi="Wingdings" w:hint="default"/>
+      </w:rPr>
+    </w:lvl>
+    <w:lvl w:ilvl="6" w:tplc="08090001" w:tentative="1">
+      <w:start w:val="1"/>
+      <w:numFmt w:val="bullet"/>
+      <w:lvlText w:val=""/>
+      <w:lvlJc w:val="left"/>
+      <w:pPr>
+        <w:ind w:left="5673" w:hanging="360"/>
+      </w:pPr>
+      <w:rPr>
+        <w:rFonts w:ascii="Symbol" w:hAnsi="Symbol" w:hint="default"/>
+      </w:rPr>
+    </w:lvl>
+    <w:lvl w:ilvl="7" w:tplc="08090003" w:tentative="1">
+      <w:start w:val="1"/>
+      <w:numFmt w:val="bullet"/>
+      <w:lvlText w:val="o"/>
+      <w:lvlJc w:val="left"/>
+      <w:pPr>
+        <w:ind w:left="6393" w:hanging="360"/>
+      </w:pPr>
+      <w:rPr>
+        <w:rFonts w:ascii="Courier New" w:hAnsi="Courier New" w:cs="Courier New" w:hint="default"/>
+      </w:rPr>
+    </w:lvl>
+    <w:lvl w:ilvl="8" w:tplc="08090005" w:tentative="1">
+      <w:start w:val="1"/>
+      <w:numFmt w:val="bullet"/>
+      <w:lvlText w:val=""/>
+      <w:lvlJc w:val="left"/>
+      <w:pPr>
+        <w:ind w:left="7113" w:hanging="360"/>
+      </w:pPr>
+      <w:rPr>
+        <w:rFonts w:ascii="Wingdings" w:hAnsi="Wingdings" w:hint="default"/>
+      </w:rPr>
+    </w:lvl>
+  </w:abstractNum>
+  <w:abstractNum w:abstractNumId="13">
+    <w:nsid w:val="67B42A69"/>
+    <w:multiLevelType w:val="hybridMultilevel"/>
+    <w:tmpl w:val="9508E5B4"/>
+    <w:lvl w:ilvl="0" w:tplc="08090001">
+      <w:start w:val="1"/>
+      <w:numFmt w:val="bullet"/>
+      <w:lvlText w:val=""/>
+      <w:lvlJc w:val="left"/>
+      <w:pPr>
+        <w:ind w:left="1353" w:hanging="360"/>
+      </w:pPr>
+      <w:rPr>
+        <w:rFonts w:ascii="Symbol" w:hAnsi="Symbol" w:hint="default"/>
+      </w:rPr>
+    </w:lvl>
+    <w:lvl w:ilvl="1" w:tplc="08090003" w:tentative="1">
+      <w:start w:val="1"/>
+      <w:numFmt w:val="bullet"/>
+      <w:lvlText w:val="o"/>
+      <w:lvlJc w:val="left"/>
+      <w:pPr>
+        <w:ind w:left="2073" w:hanging="360"/>
+      </w:pPr>
+      <w:rPr>
+        <w:rFonts w:ascii="Courier New" w:hAnsi="Courier New" w:cs="Courier New" w:hint="default"/>
+      </w:rPr>
+    </w:lvl>
+    <w:lvl w:ilvl="2" w:tplc="08090005" w:tentative="1">
+      <w:start w:val="1"/>
+      <w:numFmt w:val="bullet"/>
+      <w:lvlText w:val=""/>
+      <w:lvlJc w:val="left"/>
+      <w:pPr>
+        <w:ind w:left="2793" w:hanging="360"/>
+      </w:pPr>
+      <w:rPr>
+        <w:rFonts w:ascii="Wingdings" w:hAnsi="Wingdings" w:hint="default"/>
+      </w:rPr>
+    </w:lvl>
+    <w:lvl w:ilvl="3" w:tplc="08090001" w:tentative="1">
+      <w:start w:val="1"/>
+      <w:numFmt w:val="bullet"/>
+      <w:lvlText w:val=""/>
+      <w:lvlJc w:val="left"/>
+      <w:pPr>
+        <w:ind w:left="3513" w:hanging="360"/>
+      </w:pPr>
+      <w:rPr>
+        <w:rFonts w:ascii="Symbol" w:hAnsi="Symbol" w:hint="default"/>
+      </w:rPr>
+    </w:lvl>
+    <w:lvl w:ilvl="4" w:tplc="08090003" w:tentative="1">
+      <w:start w:val="1"/>
+      <w:numFmt w:val="bullet"/>
+      <w:lvlText w:val="o"/>
+      <w:lvlJc w:val="left"/>
+      <w:pPr>
+        <w:ind w:left="4233" w:hanging="360"/>
+      </w:pPr>
+      <w:rPr>
+        <w:rFonts w:ascii="Courier New" w:hAnsi="Courier New" w:cs="Courier New" w:hint="default"/>
+      </w:rPr>
+    </w:lvl>
+    <w:lvl w:ilvl="5" w:tplc="08090005" w:tentative="1">
+      <w:start w:val="1"/>
+      <w:numFmt w:val="bullet"/>
+      <w:lvlText w:val=""/>
+      <w:lvlJc w:val="left"/>
+      <w:pPr>
+        <w:ind w:left="4953" w:hanging="360"/>
+      </w:pPr>
+      <w:rPr>
+        <w:rFonts w:ascii="Wingdings" w:hAnsi="Wingdings" w:hint="default"/>
+      </w:rPr>
+    </w:lvl>
+    <w:lvl w:ilvl="6" w:tplc="08090001" w:tentative="1">
+      <w:start w:val="1"/>
+      <w:numFmt w:val="bullet"/>
+      <w:lvlText w:val=""/>
+      <w:lvlJc w:val="left"/>
+      <w:pPr>
+        <w:ind w:left="5673" w:hanging="360"/>
+      </w:pPr>
+      <w:rPr>
+        <w:rFonts w:ascii="Symbol" w:hAnsi="Symbol" w:hint="default"/>
+      </w:rPr>
+    </w:lvl>
+    <w:lvl w:ilvl="7" w:tplc="08090003" w:tentative="1">
+      <w:start w:val="1"/>
+      <w:numFmt w:val="bullet"/>
+      <w:lvlText w:val="o"/>
+      <w:lvlJc w:val="left"/>
+      <w:pPr>
+        <w:ind w:left="6393" w:hanging="360"/>
+      </w:pPr>
+      <w:rPr>
+        <w:rFonts w:ascii="Courier New" w:hAnsi="Courier New" w:cs="Courier New" w:hint="default"/>
+      </w:rPr>
+    </w:lvl>
+    <w:lvl w:ilvl="8" w:tplc="08090005" w:tentative="1">
+      <w:start w:val="1"/>
+      <w:numFmt w:val="bullet"/>
+      <w:lvlText w:val=""/>
+      <w:lvlJc w:val="left"/>
+      <w:pPr>
+        <w:ind w:left="7113" w:hanging="360"/>
+      </w:pPr>
+      <w:rPr>
+        <w:rFonts w:ascii="Wingdings" w:hAnsi="Wingdings" w:hint="default"/>
+      </w:rPr>
+    </w:lvl>
+  </w:abstractNum>
+  <w:abstractNum w:abstractNumId="14">
     <w:nsid w:val="6A145982"/>
     <w:multiLevelType w:val="multilevel"/>
     <w:tmpl w:val="646ABEE6"/>
@@ -1940,7 +2869,7 @@
       </w:pPr>
     </w:lvl>
   </w:abstractNum>
-  <w:abstractNum w:abstractNumId="10">
+  <w:abstractNum w:abstractNumId="15">
     <w:nsid w:val="712446EE"/>
     <w:multiLevelType w:val="multilevel"/>
     <w:tmpl w:val="646ABEE6"/>
@@ -2053,7 +2982,7 @@
       </w:pPr>
     </w:lvl>
   </w:abstractNum>
-  <w:abstractNum w:abstractNumId="11">
+  <w:abstractNum w:abstractNumId="16">
     <w:nsid w:val="718B3518"/>
     <w:multiLevelType w:val="multilevel"/>
     <w:tmpl w:val="646ABEE6"/>
@@ -2166,7 +3095,7 @@
       </w:pPr>
     </w:lvl>
   </w:abstractNum>
-  <w:abstractNum w:abstractNumId="12">
+  <w:abstractNum w:abstractNumId="17">
     <w:nsid w:val="72822744"/>
     <w:multiLevelType w:val="hybridMultilevel"/>
     <w:tmpl w:val="29A299B0"/>
@@ -2252,7 +3181,7 @@
       </w:pPr>
     </w:lvl>
   </w:abstractNum>
-  <w:abstractNum w:abstractNumId="13">
+  <w:abstractNum w:abstractNumId="18">
     <w:nsid w:val="7F4374E5"/>
     <w:multiLevelType w:val="hybridMultilevel"/>
     <w:tmpl w:val="9EA83CFC"/>
@@ -2339,46 +3268,61 @@
     </w:lvl>
   </w:abstractNum>
   <w:num w:numId="1">
-    <w:abstractNumId w:val="7"/>
+    <w:abstractNumId w:val="9"/>
   </w:num>
   <w:num w:numId="2">
-    <w:abstractNumId w:val="12"/>
+    <w:abstractNumId w:val="17"/>
   </w:num>
   <w:num w:numId="3">
-    <w:abstractNumId w:val="13"/>
+    <w:abstractNumId w:val="18"/>
   </w:num>
   <w:num w:numId="4">
-    <w:abstractNumId w:val="5"/>
+    <w:abstractNumId w:val="6"/>
   </w:num>
   <w:num w:numId="5">
-    <w:abstractNumId w:val="9"/>
+    <w:abstractNumId w:val="14"/>
   </w:num>
   <w:num w:numId="6">
     <w:abstractNumId w:val="3"/>
   </w:num>
   <w:num w:numId="7">
-    <w:abstractNumId w:val="10"/>
+    <w:abstractNumId w:val="15"/>
   </w:num>
   <w:num w:numId="8">
     <w:abstractNumId w:val="2"/>
   </w:num>
   <w:num w:numId="9">
-    <w:abstractNumId w:val="8"/>
+    <w:abstractNumId w:val="10"/>
   </w:num>
   <w:num w:numId="10">
     <w:abstractNumId w:val="1"/>
   </w:num>
   <w:num w:numId="11">
-    <w:abstractNumId w:val="11"/>
+    <w:abstractNumId w:val="16"/>
   </w:num>
   <w:num w:numId="12">
     <w:abstractNumId w:val="0"/>
   </w:num>
   <w:num w:numId="13">
-    <w:abstractNumId w:val="6"/>
+    <w:abstractNumId w:val="8"/>
   </w:num>
   <w:num w:numId="14">
     <w:abstractNumId w:val="4"/>
+  </w:num>
+  <w:num w:numId="15">
+    <w:abstractNumId w:val="12"/>
+  </w:num>
+  <w:num w:numId="16">
+    <w:abstractNumId w:val="5"/>
+  </w:num>
+  <w:num w:numId="17">
+    <w:abstractNumId w:val="13"/>
+  </w:num>
+  <w:num w:numId="18">
+    <w:abstractNumId w:val="11"/>
+  </w:num>
+  <w:num w:numId="19">
+    <w:abstractNumId w:val="7"/>
   </w:num>
 </w:numbering>
 </file>

</xml_diff>